<commit_message>
resume update and travel page
</commit_message>
<xml_diff>
--- a/doc/resume after textron.docx
+++ b/doc/resume after textron.docx
@@ -524,160 +524,6 @@
     </w:p>
     <w:p>
       <w:pPr>
-        <w:tabs>
-          <w:tab w:val="left" w:pos="1800"/>
-        </w:tabs>
-        <w:spacing w:after="0" w:line="240" w:lineRule="auto"/>
-        <w:rPr>
-          <w:rFonts w:ascii="Times New Roman" w:hAnsi="Times New Roman" w:cs="Times New Roman"/>
-        </w:rPr>
-      </w:pPr>
-      <w:r>
-        <w:rPr>
-          <w:rFonts w:ascii="Times New Roman" w:hAnsi="Times New Roman" w:cs="Times New Roman"/>
-        </w:rPr>
-        <w:t xml:space="preserve">                                </w:t>
-      </w:r>
-      <w:r>
-        <w:rPr>
-          <w:rFonts w:ascii="Times New Roman" w:hAnsi="Times New Roman" w:cs="Times New Roman"/>
-        </w:rPr>
-        <w:tab/>
-      </w:r>
-      <w:r>
-        <w:rPr>
-          <w:rFonts w:ascii="Times New Roman" w:hAnsi="Times New Roman" w:cs="Times New Roman"/>
-        </w:rPr>
-        <w:tab/>
-      </w:r>
-      <w:r>
-        <w:rPr>
-          <w:rFonts w:ascii="Times New Roman" w:hAnsi="Times New Roman" w:cs="Times New Roman"/>
-        </w:rPr>
-        <w:t>Major</w:t>
-      </w:r>
-      <w:r>
-        <w:rPr>
-          <w:rFonts w:ascii="Times New Roman" w:hAnsi="Times New Roman" w:cs="Times New Roman"/>
-        </w:rPr>
-        <w:t xml:space="preserve"> GPA</w:t>
-      </w:r>
-      <w:r>
-        <w:rPr>
-          <w:rFonts w:ascii="Times New Roman" w:hAnsi="Times New Roman" w:cs="Times New Roman"/>
-        </w:rPr>
-        <w:t xml:space="preserve">: </w:t>
-      </w:r>
-      <w:r>
-        <w:rPr>
-          <w:rFonts w:ascii="Times New Roman" w:hAnsi="Times New Roman" w:cs="Times New Roman"/>
-        </w:rPr>
-        <w:t xml:space="preserve">       </w:t>
-      </w:r>
-      <w:r>
-        <w:rPr>
-          <w:rFonts w:ascii="Times New Roman" w:hAnsi="Times New Roman" w:cs="Times New Roman"/>
-        </w:rPr>
-        <w:t>3.33/4.0</w:t>
-      </w:r>
-    </w:p>
-    <w:p>
-      <w:pPr>
-        <w:tabs>
-          <w:tab w:val="left" w:pos="1800"/>
-        </w:tabs>
-        <w:spacing w:after="0" w:line="240" w:lineRule="auto"/>
-        <w:rPr>
-          <w:rFonts w:ascii="Times New Roman" w:hAnsi="Times New Roman" w:cs="Times New Roman"/>
-        </w:rPr>
-      </w:pPr>
-      <w:r>
-        <w:rPr>
-          <w:rFonts w:ascii="Times New Roman" w:hAnsi="Times New Roman" w:cs="Times New Roman"/>
-        </w:rPr>
-        <w:tab/>
-      </w:r>
-      <w:r>
-        <w:rPr>
-          <w:rFonts w:ascii="Times New Roman" w:hAnsi="Times New Roman" w:cs="Times New Roman"/>
-        </w:rPr>
-        <w:tab/>
-      </w:r>
-      <w:r>
-        <w:rPr>
-          <w:rFonts w:ascii="Times New Roman" w:hAnsi="Times New Roman" w:cs="Times New Roman"/>
-        </w:rPr>
-        <w:t>Overall</w:t>
-      </w:r>
-      <w:r>
-        <w:rPr>
-          <w:rFonts w:ascii="Times New Roman" w:hAnsi="Times New Roman" w:cs="Times New Roman"/>
-        </w:rPr>
-        <w:t xml:space="preserve"> GPA</w:t>
-      </w:r>
-      <w:r>
-        <w:rPr>
-          <w:rFonts w:ascii="Times New Roman" w:hAnsi="Times New Roman" w:cs="Times New Roman"/>
-        </w:rPr>
-        <w:t xml:space="preserve">: </w:t>
-      </w:r>
-      <w:r>
-        <w:rPr>
-          <w:rFonts w:ascii="Times New Roman" w:hAnsi="Times New Roman" w:cs="Times New Roman"/>
-        </w:rPr>
-        <w:t xml:space="preserve"> </w:t>
-      </w:r>
-      <w:r>
-        <w:rPr>
-          <w:rFonts w:ascii="Times New Roman" w:hAnsi="Times New Roman" w:cs="Times New Roman"/>
-        </w:rPr>
-        <w:t xml:space="preserve">  </w:t>
-      </w:r>
-      <w:r>
-        <w:rPr>
-          <w:rFonts w:ascii="Times New Roman" w:hAnsi="Times New Roman" w:cs="Times New Roman"/>
-        </w:rPr>
-        <w:t xml:space="preserve"> </w:t>
-      </w:r>
-      <w:r>
-        <w:rPr>
-          <w:rFonts w:ascii="Times New Roman" w:hAnsi="Times New Roman" w:cs="Times New Roman"/>
-        </w:rPr>
-        <w:t xml:space="preserve"> </w:t>
-      </w:r>
-      <w:r>
-        <w:rPr>
-          <w:rFonts w:ascii="Times New Roman" w:hAnsi="Times New Roman" w:cs="Times New Roman"/>
-        </w:rPr>
-        <w:t>3.0</w:t>
-      </w:r>
-      <w:r>
-        <w:rPr>
-          <w:rFonts w:ascii="Times New Roman" w:hAnsi="Times New Roman" w:cs="Times New Roman"/>
-        </w:rPr>
-        <w:t>2</w:t>
-      </w:r>
-      <w:r>
-        <w:rPr>
-          <w:rFonts w:ascii="Times New Roman" w:hAnsi="Times New Roman" w:cs="Times New Roman"/>
-        </w:rPr>
-        <w:t>/</w:t>
-      </w:r>
-      <w:r>
-        <w:rPr>
-          <w:rFonts w:ascii="Times New Roman" w:hAnsi="Times New Roman" w:cs="Times New Roman"/>
-        </w:rPr>
-        <w:t>4</w:t>
-      </w:r>
-      <w:r>
-        <w:rPr>
-          <w:rFonts w:ascii="Times New Roman" w:hAnsi="Times New Roman" w:cs="Times New Roman"/>
-        </w:rPr>
-        <w:t>.0</w:t>
-      </w:r>
-    </w:p>
-    <w:p>
-      <w:pPr>
         <w:widowControl w:val="0"/>
         <w:tabs>
           <w:tab w:val="left" w:pos="360"/>
@@ -709,70 +555,10 @@
         <w:ind w:left="900" w:hanging="900"/>
         <w:rPr>
           <w:rFonts w:ascii="Times New Roman" w:hAnsi="Times New Roman" w:cs="Times New Roman"/>
-        </w:rPr>
-      </w:pPr>
-      <w:r>
-        <w:rPr>
-          <w:rFonts w:ascii="Times New Roman" w:hAnsi="Times New Roman" w:cs="Times New Roman"/>
           <w:b/>
           <w:caps/>
         </w:rPr>
-        <w:t>Skills</w:t>
-      </w:r>
-      <w:r>
-        <w:rPr>
-          <w:rFonts w:ascii="Times New Roman" w:hAnsi="Times New Roman" w:cs="Times New Roman"/>
-        </w:rPr>
-        <w:tab/>
-      </w:r>
-      <w:r>
-        <w:rPr>
-          <w:rFonts w:ascii="Times New Roman" w:hAnsi="Times New Roman" w:cs="Times New Roman"/>
-        </w:rPr>
-        <w:tab/>
-      </w:r>
-      <w:r>
-        <w:rPr>
-          <w:rFonts w:ascii="Times New Roman" w:hAnsi="Times New Roman" w:cs="Times New Roman"/>
-        </w:rPr>
-        <w:tab/>
-      </w:r>
-      <w:r>
-        <w:rPr>
-          <w:rFonts w:ascii="Times New Roman" w:hAnsi="Times New Roman" w:cs="Times New Roman"/>
-        </w:rPr>
-        <w:t xml:space="preserve">Significant experience: </w:t>
-      </w:r>
-      <w:r>
-        <w:rPr>
-          <w:rFonts w:ascii="Times New Roman" w:hAnsi="Times New Roman" w:cs="Times New Roman"/>
-        </w:rPr>
-        <w:tab/>
-      </w:r>
-      <w:r>
-        <w:rPr>
-          <w:rFonts w:ascii="Times New Roman" w:hAnsi="Times New Roman" w:cs="Times New Roman"/>
-        </w:rPr>
-        <w:tab/>
-      </w:r>
-      <w:r>
-        <w:rPr>
-          <w:rFonts w:ascii="Times New Roman" w:hAnsi="Times New Roman" w:cs="Times New Roman"/>
-        </w:rPr>
-        <w:t xml:space="preserve">C++, Java, </w:t>
-      </w:r>
-      <w:r>
-        <w:rPr>
-          <w:rFonts w:ascii="Times New Roman" w:hAnsi="Times New Roman" w:cs="Times New Roman"/>
-        </w:rPr>
-        <w:t xml:space="preserve">C, </w:t>
-      </w:r>
-      <w:r>
-        <w:rPr>
-          <w:rFonts w:ascii="Times New Roman" w:hAnsi="Times New Roman" w:cs="Times New Roman"/>
-        </w:rPr>
-        <w:t>and MATLAB</w:t>
-      </w:r>
+      </w:pPr>
     </w:p>
     <w:p>
       <w:pPr>
@@ -794,6 +580,112 @@
       <w:r>
         <w:rPr>
           <w:rFonts w:ascii="Times New Roman" w:hAnsi="Times New Roman" w:cs="Times New Roman"/>
+          <w:b/>
+          <w:caps/>
+        </w:rPr>
+        <w:t>Skills</w:t>
+      </w:r>
+      <w:r>
+        <w:rPr>
+          <w:rFonts w:ascii="Times New Roman" w:hAnsi="Times New Roman" w:cs="Times New Roman"/>
+        </w:rPr>
+        <w:tab/>
+      </w:r>
+      <w:r>
+        <w:rPr>
+          <w:rFonts w:ascii="Times New Roman" w:hAnsi="Times New Roman" w:cs="Times New Roman"/>
+        </w:rPr>
+        <w:tab/>
+      </w:r>
+      <w:r>
+        <w:rPr>
+          <w:rFonts w:ascii="Times New Roman" w:hAnsi="Times New Roman" w:cs="Times New Roman"/>
+        </w:rPr>
+        <w:tab/>
+      </w:r>
+      <w:r>
+        <w:rPr>
+          <w:rFonts w:ascii="Times New Roman" w:hAnsi="Times New Roman" w:cs="Times New Roman"/>
+        </w:rPr>
+        <w:t xml:space="preserve">Significant experience: </w:t>
+      </w:r>
+      <w:r>
+        <w:rPr>
+          <w:rFonts w:ascii="Times New Roman" w:hAnsi="Times New Roman" w:cs="Times New Roman"/>
+        </w:rPr>
+        <w:tab/>
+      </w:r>
+      <w:r>
+        <w:rPr>
+          <w:rFonts w:ascii="Times New Roman" w:hAnsi="Times New Roman" w:cs="Times New Roman"/>
+        </w:rPr>
+        <w:tab/>
+      </w:r>
+      <w:r>
+        <w:rPr>
+          <w:rFonts w:ascii="Times New Roman" w:hAnsi="Times New Roman" w:cs="Times New Roman"/>
+        </w:rPr>
+        <w:t xml:space="preserve">Java, </w:t>
+      </w:r>
+      <w:r>
+        <w:rPr>
+          <w:rFonts w:ascii="Times New Roman" w:hAnsi="Times New Roman" w:cs="Times New Roman"/>
+        </w:rPr>
+        <w:t xml:space="preserve">C++, </w:t>
+      </w:r>
+      <w:r>
+        <w:rPr>
+          <w:rFonts w:ascii="Times New Roman" w:hAnsi="Times New Roman" w:cs="Times New Roman"/>
+        </w:rPr>
+        <w:t>C,</w:t>
+      </w:r>
+      <w:r>
+        <w:rPr>
+          <w:rFonts w:ascii="Times New Roman" w:hAnsi="Times New Roman" w:cs="Times New Roman"/>
+        </w:rPr>
+        <w:t xml:space="preserve"> </w:t>
+      </w:r>
+      <w:proofErr w:type="gramStart"/>
+      <w:r>
+        <w:rPr>
+          <w:rFonts w:ascii="Times New Roman" w:hAnsi="Times New Roman" w:cs="Times New Roman"/>
+        </w:rPr>
+        <w:t>Unix</w:t>
+      </w:r>
+      <w:proofErr w:type="gramEnd"/>
+      <w:r>
+        <w:rPr>
+          <w:rFonts w:ascii="Times New Roman" w:hAnsi="Times New Roman" w:cs="Times New Roman"/>
+        </w:rPr>
+        <w:t xml:space="preserve">, and </w:t>
+      </w:r>
+      <w:r>
+        <w:rPr>
+          <w:rFonts w:ascii="Times New Roman" w:hAnsi="Times New Roman" w:cs="Times New Roman"/>
+        </w:rPr>
+        <w:t>MATLAB</w:t>
+      </w:r>
+    </w:p>
+    <w:p>
+      <w:pPr>
+        <w:widowControl w:val="0"/>
+        <w:tabs>
+          <w:tab w:val="left" w:pos="360"/>
+          <w:tab w:val="left" w:pos="540"/>
+          <w:tab w:val="left" w:pos="900"/>
+        </w:tabs>
+        <w:autoSpaceDE w:val="0"/>
+        <w:autoSpaceDN w:val="0"/>
+        <w:adjustRightInd w:val="0"/>
+        <w:spacing w:after="0"/>
+        <w:ind w:left="900" w:hanging="900"/>
+        <w:rPr>
+          <w:rFonts w:ascii="Times New Roman" w:hAnsi="Times New Roman" w:cs="Times New Roman"/>
+        </w:rPr>
+      </w:pPr>
+      <w:r>
+        <w:rPr>
+          <w:rFonts w:ascii="Times New Roman" w:hAnsi="Times New Roman" w:cs="Times New Roman"/>
         </w:rPr>
         <w:tab/>
       </w:r>
@@ -863,8 +755,6 @@
         </w:rPr>
         <w:tab/>
       </w:r>
-      <w:bookmarkStart w:id="1" w:name="_GoBack"/>
-      <w:bookmarkEnd w:id="1"/>
     </w:p>
     <w:p>
       <w:pPr>
@@ -893,74 +783,9 @@
         <w:rPr>
           <w:rFonts w:ascii="Times New Roman" w:hAnsi="Times New Roman" w:cs="Times New Roman"/>
           <w:b/>
-        </w:rPr>
-      </w:pPr>
-      <w:r>
-        <w:rPr>
-          <w:rFonts w:ascii="Times New Roman" w:hAnsi="Times New Roman" w:cs="Times New Roman"/>
-          <w:b/>
           <w:caps/>
         </w:rPr>
-        <w:t>Employment</w:t>
-      </w:r>
-      <w:r>
-        <w:rPr>
-          <w:rFonts w:ascii="Times New Roman" w:hAnsi="Times New Roman" w:cs="Times New Roman"/>
-          <w:b/>
-        </w:rPr>
-        <w:tab/>
-        <w:t>Greenlee Textron</w:t>
-      </w:r>
-      <w:r>
-        <w:rPr>
-          <w:rFonts w:ascii="Times New Roman" w:hAnsi="Times New Roman" w:cs="Times New Roman"/>
-          <w:b/>
-        </w:rPr>
-        <w:tab/>
-      </w:r>
-      <w:r>
-        <w:rPr>
-          <w:rFonts w:ascii="Times New Roman" w:hAnsi="Times New Roman" w:cs="Times New Roman"/>
-          <w:b/>
-        </w:rPr>
-        <w:tab/>
-      </w:r>
-      <w:r>
-        <w:rPr>
-          <w:rFonts w:ascii="Times New Roman" w:hAnsi="Times New Roman" w:cs="Times New Roman"/>
-        </w:rPr>
-        <w:tab/>
-      </w:r>
-      <w:r>
-        <w:rPr>
-          <w:rFonts w:ascii="Times New Roman" w:hAnsi="Times New Roman" w:cs="Times New Roman"/>
-        </w:rPr>
-        <w:tab/>
-      </w:r>
-      <w:r>
-        <w:rPr>
-          <w:rFonts w:ascii="Times New Roman" w:hAnsi="Times New Roman" w:cs="Times New Roman"/>
-        </w:rPr>
-        <w:tab/>
-      </w:r>
-      <w:r>
-        <w:rPr>
-          <w:rFonts w:ascii="Times New Roman" w:hAnsi="Times New Roman" w:cs="Times New Roman"/>
-        </w:rPr>
-        <w:tab/>
-      </w:r>
-      <w:r>
-        <w:rPr>
-          <w:rFonts w:ascii="Times New Roman" w:hAnsi="Times New Roman" w:cs="Times New Roman"/>
-        </w:rPr>
-        <w:tab/>
-      </w:r>
-      <w:r>
-        <w:rPr>
-          <w:rFonts w:ascii="Times New Roman" w:hAnsi="Times New Roman" w:cs="Times New Roman"/>
-        </w:rPr>
-        <w:t>Rockford, IL</w:t>
-      </w:r>
+      </w:pPr>
     </w:p>
     <w:p>
       <w:pPr>
@@ -970,6 +795,84 @@
         <w:spacing w:after="0" w:line="240" w:lineRule="auto"/>
         <w:rPr>
           <w:rFonts w:ascii="Times New Roman" w:hAnsi="Times New Roman" w:cs="Times New Roman"/>
+          <w:b/>
+        </w:rPr>
+      </w:pPr>
+      <w:r>
+        <w:rPr>
+          <w:rFonts w:ascii="Times New Roman" w:hAnsi="Times New Roman" w:cs="Times New Roman"/>
+          <w:b/>
+          <w:caps/>
+        </w:rPr>
+        <w:t>Employment</w:t>
+      </w:r>
+      <w:r>
+        <w:rPr>
+          <w:rFonts w:ascii="Times New Roman" w:hAnsi="Times New Roman" w:cs="Times New Roman"/>
+          <w:b/>
+        </w:rPr>
+        <w:tab/>
+        <w:t>Greenlee Textron</w:t>
+      </w:r>
+      <w:r>
+        <w:rPr>
+          <w:rFonts w:ascii="Times New Roman" w:hAnsi="Times New Roman" w:cs="Times New Roman"/>
+          <w:b/>
+        </w:rPr>
+        <w:tab/>
+      </w:r>
+      <w:r>
+        <w:rPr>
+          <w:rFonts w:ascii="Times New Roman" w:hAnsi="Times New Roman" w:cs="Times New Roman"/>
+          <w:b/>
+        </w:rPr>
+        <w:tab/>
+      </w:r>
+      <w:r>
+        <w:rPr>
+          <w:rFonts w:ascii="Times New Roman" w:hAnsi="Times New Roman" w:cs="Times New Roman"/>
+        </w:rPr>
+        <w:tab/>
+      </w:r>
+      <w:r>
+        <w:rPr>
+          <w:rFonts w:ascii="Times New Roman" w:hAnsi="Times New Roman" w:cs="Times New Roman"/>
+        </w:rPr>
+        <w:tab/>
+      </w:r>
+      <w:r>
+        <w:rPr>
+          <w:rFonts w:ascii="Times New Roman" w:hAnsi="Times New Roman" w:cs="Times New Roman"/>
+        </w:rPr>
+        <w:tab/>
+      </w:r>
+      <w:r>
+        <w:rPr>
+          <w:rFonts w:ascii="Times New Roman" w:hAnsi="Times New Roman" w:cs="Times New Roman"/>
+        </w:rPr>
+        <w:tab/>
+      </w:r>
+      <w:r>
+        <w:rPr>
+          <w:rFonts w:ascii="Times New Roman" w:hAnsi="Times New Roman" w:cs="Times New Roman"/>
+        </w:rPr>
+        <w:tab/>
+      </w:r>
+      <w:r>
+        <w:rPr>
+          <w:rFonts w:ascii="Times New Roman" w:hAnsi="Times New Roman" w:cs="Times New Roman"/>
+        </w:rPr>
+        <w:t>Rockford, IL</w:t>
+      </w:r>
+    </w:p>
+    <w:p>
+      <w:pPr>
+        <w:tabs>
+          <w:tab w:val="left" w:pos="-720"/>
+        </w:tabs>
+        <w:spacing w:after="0" w:line="240" w:lineRule="auto"/>
+        <w:rPr>
+          <w:rFonts w:ascii="Times New Roman" w:hAnsi="Times New Roman" w:cs="Times New Roman"/>
         </w:rPr>
       </w:pPr>
       <w:r>
@@ -1038,6 +941,72 @@
           <w:rFonts w:ascii="Times New Roman" w:hAnsi="Times New Roman" w:cs="Times New Roman"/>
         </w:rPr>
         <w:t>Jun - Aug 2015</w:t>
+      </w:r>
+    </w:p>
+    <w:p>
+      <w:pPr>
+        <w:widowControl w:val="0"/>
+        <w:tabs>
+          <w:tab w:val="left" w:pos="0"/>
+          <w:tab w:val="left" w:pos="360"/>
+        </w:tabs>
+        <w:autoSpaceDE w:val="0"/>
+        <w:autoSpaceDN w:val="0"/>
+        <w:adjustRightInd w:val="0"/>
+        <w:spacing w:after="0" w:line="240" w:lineRule="auto"/>
+        <w:rPr>
+          <w:rFonts w:ascii="Times New Roman" w:hAnsi="Times New Roman" w:cs="Times New Roman"/>
+        </w:rPr>
+      </w:pPr>
+    </w:p>
+    <w:p>
+      <w:pPr>
+        <w:spacing w:after="0" w:line="240" w:lineRule="auto"/>
+        <w:rPr>
+          <w:rFonts w:ascii="Times New Roman" w:hAnsi="Times New Roman" w:cs="Times New Roman"/>
+          <w:b/>
+          <w:caps/>
+        </w:rPr>
+      </w:pPr>
+    </w:p>
+    <w:p>
+      <w:pPr>
+        <w:spacing w:after="0" w:line="240" w:lineRule="auto"/>
+        <w:rPr>
+          <w:rFonts w:ascii="Times New Roman" w:hAnsi="Times New Roman" w:cs="Times New Roman"/>
+          <w:b/>
+        </w:rPr>
+      </w:pPr>
+      <w:r>
+        <w:rPr>
+          <w:rFonts w:ascii="Times New Roman" w:hAnsi="Times New Roman" w:cs="Times New Roman"/>
+          <w:b/>
+          <w:caps/>
+        </w:rPr>
+        <w:t>Projects</w:t>
+      </w:r>
+      <w:r>
+        <w:rPr>
+          <w:rFonts w:ascii="Times New Roman" w:hAnsi="Times New Roman" w:cs="Times New Roman"/>
+          <w:b/>
+          <w:caps/>
+        </w:rPr>
+        <w:tab/>
+      </w:r>
+      <w:r>
+        <w:rPr>
+          <w:rFonts w:ascii="Times New Roman" w:hAnsi="Times New Roman" w:cs="Times New Roman"/>
+          <w:b/>
+          <w:caps/>
+        </w:rPr>
+        <w:tab/>
+      </w:r>
+      <w:r>
+        <w:rPr>
+          <w:rFonts w:ascii="Times New Roman" w:hAnsi="Times New Roman" w:cs="Times New Roman"/>
+          <w:b/>
+        </w:rPr>
+        <w:t>High School Sport Statistic Website</w:t>
       </w:r>
     </w:p>
     <w:p>
@@ -1062,74 +1031,11 @@
           <w:b/>
         </w:rPr>
       </w:pPr>
-    </w:p>
-    <w:p>
-      <w:pPr>
-        <w:tabs>
-          <w:tab w:val="left" w:pos="-720"/>
-        </w:tabs>
-        <w:spacing w:after="0" w:line="240" w:lineRule="auto"/>
-        <w:rPr>
-          <w:rFonts w:ascii="Times New Roman" w:hAnsi="Times New Roman" w:cs="Times New Roman"/>
-        </w:rPr>
-      </w:pPr>
-    </w:p>
-    <w:p>
-      <w:pPr>
-        <w:pStyle w:val="ListParagraph"/>
-        <w:widowControl w:val="0"/>
-        <w:tabs>
-          <w:tab w:val="left" w:pos="0"/>
-          <w:tab w:val="left" w:pos="360"/>
-        </w:tabs>
-        <w:autoSpaceDE w:val="0"/>
-        <w:autoSpaceDN w:val="0"/>
-        <w:adjustRightInd w:val="0"/>
-        <w:spacing w:after="0" w:line="240" w:lineRule="auto"/>
-        <w:ind w:left="2520"/>
-        <w:rPr>
-          <w:rFonts w:ascii="Times New Roman" w:hAnsi="Times New Roman" w:cs="Times New Roman"/>
-        </w:rPr>
-      </w:pPr>
-    </w:p>
-    <w:p>
-      <w:pPr>
-        <w:spacing w:after="0" w:line="240" w:lineRule="auto"/>
-        <w:rPr>
-          <w:rFonts w:ascii="Times New Roman" w:hAnsi="Times New Roman" w:cs="Times New Roman"/>
-          <w:b/>
-        </w:rPr>
-      </w:pPr>
-      <w:r>
-        <w:rPr>
-          <w:rFonts w:ascii="Times New Roman" w:hAnsi="Times New Roman" w:cs="Times New Roman"/>
-          <w:b/>
-          <w:caps/>
-        </w:rPr>
-        <w:t>Projects</w:t>
-      </w:r>
-      <w:r>
-        <w:rPr>
-          <w:rFonts w:ascii="Times New Roman" w:hAnsi="Times New Roman" w:cs="Times New Roman"/>
-          <w:b/>
-          <w:caps/>
-        </w:rPr>
-        <w:tab/>
-      </w:r>
-      <w:r>
-        <w:rPr>
-          <w:rFonts w:ascii="Times New Roman" w:hAnsi="Times New Roman" w:cs="Times New Roman"/>
-          <w:b/>
-          <w:caps/>
-        </w:rPr>
-        <w:tab/>
-      </w:r>
-      <w:r>
-        <w:rPr>
-          <w:rFonts w:ascii="Times New Roman" w:hAnsi="Times New Roman" w:cs="Times New Roman"/>
-          <w:b/>
-        </w:rPr>
-        <w:t>High School Sport Statistic Website</w:t>
+      <w:r>
+        <w:rPr>
+          <w:rFonts w:ascii="Times New Roman" w:hAnsi="Times New Roman" w:cs="Times New Roman"/>
+        </w:rPr>
+        <w:t>www.patmyron.com/wpial</w:t>
       </w:r>
     </w:p>
     <w:p>
@@ -1841,75 +1747,10 @@
         <w:ind w:left="900" w:hanging="900"/>
         <w:rPr>
           <w:rFonts w:ascii="Times New Roman" w:hAnsi="Times New Roman" w:cs="Times New Roman"/>
-        </w:rPr>
-      </w:pPr>
-      <w:r>
-        <w:rPr>
-          <w:rFonts w:ascii="Times New Roman" w:hAnsi="Times New Roman" w:cs="Times New Roman"/>
           <w:b/>
           <w:caps/>
         </w:rPr>
-        <w:t>Activities</w:t>
-      </w:r>
-      <w:r>
-        <w:rPr>
-          <w:rFonts w:ascii="Times New Roman" w:hAnsi="Times New Roman" w:cs="Times New Roman"/>
-          <w:b/>
-        </w:rPr>
-        <w:tab/>
-      </w:r>
-      <w:r>
-        <w:rPr>
-          <w:rFonts w:ascii="Times New Roman" w:hAnsi="Times New Roman" w:cs="Times New Roman"/>
-          <w:b/>
-        </w:rPr>
-        <w:tab/>
-        <w:t>Notre Dame Computer Club</w:t>
-      </w:r>
-      <w:r>
-        <w:rPr>
-          <w:rFonts w:ascii="Times New Roman" w:hAnsi="Times New Roman" w:cs="Times New Roman"/>
-          <w:b/>
-        </w:rPr>
-        <w:t xml:space="preserve">, </w:t>
-      </w:r>
-      <w:r>
-        <w:rPr>
-          <w:rFonts w:ascii="Times New Roman" w:hAnsi="Times New Roman" w:cs="Times New Roman"/>
-          <w:b/>
-        </w:rPr>
-        <w:t>Vice President</w:t>
-      </w:r>
-      <w:r>
-        <w:rPr>
-          <w:rFonts w:ascii="Times New Roman" w:hAnsi="Times New Roman" w:cs="Times New Roman"/>
-        </w:rPr>
-        <w:t xml:space="preserve">, </w:t>
-      </w:r>
-      <w:r>
-        <w:rPr>
-          <w:rFonts w:ascii="Times New Roman" w:hAnsi="Times New Roman" w:cs="Times New Roman"/>
-        </w:rPr>
-        <w:t xml:space="preserve">Aug </w:t>
-      </w:r>
-      <w:r>
-        <w:rPr>
-          <w:rFonts w:ascii="Times New Roman" w:hAnsi="Times New Roman" w:cs="Times New Roman"/>
-        </w:rPr>
-        <w:t>2013</w:t>
-      </w:r>
-      <w:r>
-        <w:rPr>
-          <w:rFonts w:ascii="Times New Roman" w:hAnsi="Times New Roman" w:cs="Times New Roman"/>
-        </w:rPr>
-        <w:t>–</w:t>
-      </w:r>
-      <w:r>
-        <w:rPr>
-          <w:rFonts w:ascii="Times New Roman" w:hAnsi="Times New Roman" w:cs="Times New Roman"/>
-        </w:rPr>
-        <w:t>present</w:t>
-      </w:r>
+      </w:pPr>
     </w:p>
     <w:p>
       <w:pPr>
@@ -1925,7 +1766,6 @@
         <w:ind w:left="900" w:hanging="900"/>
         <w:rPr>
           <w:rFonts w:ascii="Times New Roman" w:hAnsi="Times New Roman" w:cs="Times New Roman"/>
-          <w:b/>
         </w:rPr>
       </w:pPr>
       <w:r>
@@ -1934,98 +1774,66 @@
           <w:b/>
           <w:caps/>
         </w:rPr>
-        <w:tab/>
-      </w:r>
-      <w:r>
-        <w:rPr>
-          <w:rFonts w:ascii="Times New Roman" w:hAnsi="Times New Roman" w:cs="Times New Roman"/>
-          <w:b/>
-        </w:rPr>
-        <w:t xml:space="preserve">    </w:t>
-      </w:r>
-      <w:r>
-        <w:rPr>
-          <w:rFonts w:ascii="Times New Roman" w:hAnsi="Times New Roman" w:cs="Times New Roman"/>
-          <w:b/>
-        </w:rPr>
-        <w:tab/>
-      </w:r>
-      <w:r>
-        <w:rPr>
-          <w:rFonts w:ascii="Times New Roman" w:hAnsi="Times New Roman" w:cs="Times New Roman"/>
-          <w:b/>
-        </w:rPr>
-        <w:tab/>
-      </w:r>
-      <w:r>
-        <w:rPr>
-          <w:rFonts w:ascii="Times New Roman" w:hAnsi="Times New Roman" w:cs="Times New Roman"/>
-          <w:b/>
-        </w:rPr>
-        <w:tab/>
-      </w:r>
-      <w:r>
-        <w:rPr>
-          <w:rFonts w:ascii="Times New Roman" w:hAnsi="Times New Roman" w:cs="Times New Roman"/>
-          <w:b/>
-        </w:rPr>
-        <w:t>No</w:t>
-      </w:r>
-      <w:r>
-        <w:rPr>
-          <w:rFonts w:ascii="Times New Roman" w:hAnsi="Times New Roman" w:cs="Times New Roman"/>
-          <w:b/>
-        </w:rPr>
-        <w:t>tre Dame Four Horsemen Society,</w:t>
-      </w:r>
-      <w:r>
-        <w:rPr>
-          <w:rFonts w:ascii="Times New Roman" w:hAnsi="Times New Roman" w:cs="Times New Roman"/>
-          <w:b/>
-        </w:rPr>
-        <w:t xml:space="preserve"> </w:t>
-      </w:r>
-      <w:proofErr w:type="spellStart"/>
-      <w:r>
-        <w:rPr>
-          <w:rFonts w:ascii="Times New Roman" w:hAnsi="Times New Roman" w:cs="Times New Roman"/>
-          <w:b/>
-        </w:rPr>
-        <w:t>IrishHacks</w:t>
-      </w:r>
-      <w:proofErr w:type="spellEnd"/>
-      <w:r>
-        <w:rPr>
-          <w:rFonts w:ascii="Times New Roman" w:hAnsi="Times New Roman" w:cs="Times New Roman"/>
-          <w:b/>
-        </w:rPr>
-        <w:t xml:space="preserve"> Chair</w:t>
-      </w:r>
-      <w:r>
-        <w:rPr>
-          <w:rFonts w:ascii="Times New Roman" w:hAnsi="Times New Roman" w:cs="Times New Roman"/>
-        </w:rPr>
-        <w:t>,</w:t>
-      </w:r>
-      <w:r>
-        <w:rPr>
-          <w:rFonts w:ascii="Times New Roman" w:hAnsi="Times New Roman" w:cs="Times New Roman"/>
-          <w:b/>
-        </w:rPr>
-        <w:t xml:space="preserve"> </w:t>
-      </w:r>
-      <w:r>
-        <w:rPr>
-          <w:rFonts w:ascii="Times New Roman" w:hAnsi="Times New Roman" w:cs="Times New Roman"/>
-        </w:rPr>
-        <w:t>Apr 2015–present</w:t>
-      </w:r>
-      <w:r>
-        <w:rPr>
-          <w:rFonts w:ascii="Times New Roman" w:hAnsi="Times New Roman" w:cs="Times New Roman"/>
-          <w:b/>
-        </w:rPr>
-        <w:t xml:space="preserve"> </w:t>
+        <w:t>Activities</w:t>
+      </w:r>
+      <w:r>
+        <w:rPr>
+          <w:rFonts w:ascii="Times New Roman" w:hAnsi="Times New Roman" w:cs="Times New Roman"/>
+          <w:b/>
+        </w:rPr>
+        <w:tab/>
+      </w:r>
+      <w:r>
+        <w:rPr>
+          <w:rFonts w:ascii="Times New Roman" w:hAnsi="Times New Roman" w:cs="Times New Roman"/>
+          <w:b/>
+        </w:rPr>
+        <w:tab/>
+        <w:t>Notre Dame Computer Club</w:t>
+      </w:r>
+      <w:r>
+        <w:rPr>
+          <w:rFonts w:ascii="Times New Roman" w:hAnsi="Times New Roman" w:cs="Times New Roman"/>
+          <w:b/>
+        </w:rPr>
+        <w:t xml:space="preserve">, </w:t>
+      </w:r>
+      <w:r>
+        <w:rPr>
+          <w:rFonts w:ascii="Times New Roman" w:hAnsi="Times New Roman" w:cs="Times New Roman"/>
+          <w:b/>
+        </w:rPr>
+        <w:t>Vice President</w:t>
+      </w:r>
+      <w:r>
+        <w:rPr>
+          <w:rFonts w:ascii="Times New Roman" w:hAnsi="Times New Roman" w:cs="Times New Roman"/>
+        </w:rPr>
+        <w:t xml:space="preserve">, </w:t>
+      </w:r>
+      <w:r>
+        <w:rPr>
+          <w:rFonts w:ascii="Times New Roman" w:hAnsi="Times New Roman" w:cs="Times New Roman"/>
+        </w:rPr>
+        <w:t xml:space="preserve">Aug </w:t>
+      </w:r>
+      <w:r>
+        <w:rPr>
+          <w:rFonts w:ascii="Times New Roman" w:hAnsi="Times New Roman" w:cs="Times New Roman"/>
+        </w:rPr>
+        <w:t>2013</w:t>
+      </w:r>
+      <w:r>
+        <w:rPr>
+          <w:rFonts w:ascii="Times New Roman" w:hAnsi="Times New Roman" w:cs="Times New Roman"/>
+        </w:rPr>
+        <w:t>–</w:t>
+      </w:r>
+      <w:r>
+        <w:rPr>
+          <w:rFonts w:ascii="Times New Roman" w:hAnsi="Times New Roman" w:cs="Times New Roman"/>
+        </w:rPr>
+        <w:t>present</w:t>
       </w:r>
     </w:p>
     <w:p>
@@ -2042,47 +1850,85 @@
         <w:ind w:left="900" w:hanging="900"/>
         <w:rPr>
           <w:rFonts w:ascii="Times New Roman" w:hAnsi="Times New Roman" w:cs="Times New Roman"/>
-        </w:rPr>
-      </w:pPr>
-      <w:r>
-        <w:rPr>
-          <w:rFonts w:ascii="Times New Roman" w:hAnsi="Times New Roman" w:cs="Times New Roman"/>
-          <w:b/>
-        </w:rPr>
-        <w:tab/>
-      </w:r>
-      <w:r>
-        <w:rPr>
-          <w:rFonts w:ascii="Times New Roman" w:hAnsi="Times New Roman" w:cs="Times New Roman"/>
-          <w:b/>
-        </w:rPr>
-        <w:tab/>
-      </w:r>
-      <w:r>
-        <w:rPr>
-          <w:rFonts w:ascii="Times New Roman" w:hAnsi="Times New Roman" w:cs="Times New Roman"/>
-          <w:b/>
-        </w:rPr>
-        <w:tab/>
-      </w:r>
-      <w:r>
-        <w:rPr>
-          <w:rFonts w:ascii="Times New Roman" w:hAnsi="Times New Roman" w:cs="Times New Roman"/>
-          <w:b/>
-        </w:rPr>
-        <w:tab/>
-      </w:r>
-      <w:r>
-        <w:rPr>
-          <w:rFonts w:ascii="Times New Roman" w:hAnsi="Times New Roman" w:cs="Times New Roman"/>
-          <w:b/>
-        </w:rPr>
-        <w:t>Notre Dame Investment Club</w:t>
-      </w:r>
-      <w:r>
-        <w:rPr>
-          <w:rFonts w:ascii="Times New Roman" w:hAnsi="Times New Roman" w:cs="Times New Roman"/>
-          <w:b/>
+          <w:b/>
+        </w:rPr>
+      </w:pPr>
+      <w:r>
+        <w:rPr>
+          <w:rFonts w:ascii="Times New Roman" w:hAnsi="Times New Roman" w:cs="Times New Roman"/>
+          <w:b/>
+          <w:caps/>
+        </w:rPr>
+        <w:tab/>
+      </w:r>
+      <w:r>
+        <w:rPr>
+          <w:rFonts w:ascii="Times New Roman" w:hAnsi="Times New Roman" w:cs="Times New Roman"/>
+          <w:b/>
+        </w:rPr>
+        <w:t xml:space="preserve">    </w:t>
+      </w:r>
+      <w:r>
+        <w:rPr>
+          <w:rFonts w:ascii="Times New Roman" w:hAnsi="Times New Roman" w:cs="Times New Roman"/>
+          <w:b/>
+        </w:rPr>
+        <w:tab/>
+      </w:r>
+      <w:r>
+        <w:rPr>
+          <w:rFonts w:ascii="Times New Roman" w:hAnsi="Times New Roman" w:cs="Times New Roman"/>
+          <w:b/>
+        </w:rPr>
+        <w:tab/>
+      </w:r>
+      <w:r>
+        <w:rPr>
+          <w:rFonts w:ascii="Times New Roman" w:hAnsi="Times New Roman" w:cs="Times New Roman"/>
+          <w:b/>
+        </w:rPr>
+        <w:tab/>
+      </w:r>
+      <w:r>
+        <w:rPr>
+          <w:rFonts w:ascii="Times New Roman" w:hAnsi="Times New Roman" w:cs="Times New Roman"/>
+          <w:b/>
+        </w:rPr>
+        <w:t>No</w:t>
+      </w:r>
+      <w:r>
+        <w:rPr>
+          <w:rFonts w:ascii="Times New Roman" w:hAnsi="Times New Roman" w:cs="Times New Roman"/>
+          <w:b/>
+        </w:rPr>
+        <w:t>tre Dame Four Horsemen Society,</w:t>
+      </w:r>
+      <w:r>
+        <w:rPr>
+          <w:rFonts w:ascii="Times New Roman" w:hAnsi="Times New Roman" w:cs="Times New Roman"/>
+          <w:b/>
+        </w:rPr>
+        <w:t xml:space="preserve"> </w:t>
+      </w:r>
+      <w:proofErr w:type="spellStart"/>
+      <w:r>
+        <w:rPr>
+          <w:rFonts w:ascii="Times New Roman" w:hAnsi="Times New Roman" w:cs="Times New Roman"/>
+          <w:b/>
+        </w:rPr>
+        <w:t>IrishHacks</w:t>
+      </w:r>
+      <w:proofErr w:type="spellEnd"/>
+      <w:r>
+        <w:rPr>
+          <w:rFonts w:ascii="Times New Roman" w:hAnsi="Times New Roman" w:cs="Times New Roman"/>
+          <w:b/>
+        </w:rPr>
+        <w:t xml:space="preserve"> Chair</w:t>
+      </w:r>
+      <w:r>
+        <w:rPr>
+          <w:rFonts w:ascii="Times New Roman" w:hAnsi="Times New Roman" w:cs="Times New Roman"/>
         </w:rPr>
         <w:t>,</w:t>
       </w:r>
@@ -2096,46 +1942,15 @@
       <w:r>
         <w:rPr>
           <w:rFonts w:ascii="Times New Roman" w:hAnsi="Times New Roman" w:cs="Times New Roman"/>
-          <w:b/>
-        </w:rPr>
-        <w:t>M</w:t>
-      </w:r>
-      <w:r>
-        <w:rPr>
-          <w:rFonts w:ascii="Times New Roman" w:hAnsi="Times New Roman" w:cs="Times New Roman"/>
-          <w:b/>
-        </w:rPr>
-        <w:t>ember</w:t>
-      </w:r>
-      <w:r>
-        <w:rPr>
-          <w:rFonts w:ascii="Times New Roman" w:hAnsi="Times New Roman" w:cs="Times New Roman"/>
-        </w:rPr>
-        <w:t xml:space="preserve">, </w:t>
-      </w:r>
-      <w:r>
-        <w:rPr>
-          <w:rFonts w:ascii="Times New Roman" w:hAnsi="Times New Roman" w:cs="Times New Roman"/>
-        </w:rPr>
-        <w:t xml:space="preserve">Aug </w:t>
-      </w:r>
-      <w:r>
-        <w:rPr>
-          <w:rFonts w:ascii="Times New Roman" w:hAnsi="Times New Roman" w:cs="Times New Roman"/>
-        </w:rPr>
-        <w:t>2013</w:t>
-      </w:r>
-      <w:r>
-        <w:rPr>
-          <w:rFonts w:ascii="Times New Roman" w:hAnsi="Times New Roman" w:cs="Times New Roman"/>
-        </w:rPr>
-        <w:t>–</w:t>
-      </w:r>
-      <w:r>
-        <w:rPr>
-          <w:rFonts w:ascii="Times New Roman" w:hAnsi="Times New Roman" w:cs="Times New Roman"/>
-        </w:rPr>
-        <w:t>present</w:t>
+        </w:rPr>
+        <w:t>Apr 2015–present</w:t>
+      </w:r>
+      <w:r>
+        <w:rPr>
+          <w:rFonts w:ascii="Times New Roman" w:hAnsi="Times New Roman" w:cs="Times New Roman"/>
+          <w:b/>
+        </w:rPr>
+        <w:t xml:space="preserve"> </w:t>
       </w:r>
     </w:p>
     <w:p>
@@ -2154,6 +1969,135 @@
           <w:rFonts w:ascii="Times New Roman" w:hAnsi="Times New Roman" w:cs="Times New Roman"/>
         </w:rPr>
       </w:pPr>
+      <w:r>
+        <w:rPr>
+          <w:rFonts w:ascii="Times New Roman" w:hAnsi="Times New Roman" w:cs="Times New Roman"/>
+          <w:b/>
+        </w:rPr>
+        <w:tab/>
+      </w:r>
+      <w:r>
+        <w:rPr>
+          <w:rFonts w:ascii="Times New Roman" w:hAnsi="Times New Roman" w:cs="Times New Roman"/>
+          <w:b/>
+        </w:rPr>
+        <w:tab/>
+      </w:r>
+      <w:r>
+        <w:rPr>
+          <w:rFonts w:ascii="Times New Roman" w:hAnsi="Times New Roman" w:cs="Times New Roman"/>
+          <w:b/>
+        </w:rPr>
+        <w:tab/>
+      </w:r>
+      <w:r>
+        <w:rPr>
+          <w:rFonts w:ascii="Times New Roman" w:hAnsi="Times New Roman" w:cs="Times New Roman"/>
+          <w:b/>
+        </w:rPr>
+        <w:tab/>
+      </w:r>
+      <w:r>
+        <w:rPr>
+          <w:rFonts w:ascii="Times New Roman" w:hAnsi="Times New Roman" w:cs="Times New Roman"/>
+          <w:b/>
+        </w:rPr>
+        <w:t>Notre Dame Investment Club</w:t>
+      </w:r>
+      <w:r>
+        <w:rPr>
+          <w:rFonts w:ascii="Times New Roman" w:hAnsi="Times New Roman" w:cs="Times New Roman"/>
+          <w:b/>
+        </w:rPr>
+        <w:t>,</w:t>
+      </w:r>
+      <w:r>
+        <w:rPr>
+          <w:rFonts w:ascii="Times New Roman" w:hAnsi="Times New Roman" w:cs="Times New Roman"/>
+          <w:b/>
+        </w:rPr>
+        <w:t xml:space="preserve"> </w:t>
+      </w:r>
+      <w:r>
+        <w:rPr>
+          <w:rFonts w:ascii="Times New Roman" w:hAnsi="Times New Roman" w:cs="Times New Roman"/>
+          <w:b/>
+        </w:rPr>
+        <w:t>M</w:t>
+      </w:r>
+      <w:r>
+        <w:rPr>
+          <w:rFonts w:ascii="Times New Roman" w:hAnsi="Times New Roman" w:cs="Times New Roman"/>
+          <w:b/>
+        </w:rPr>
+        <w:t>ember</w:t>
+      </w:r>
+      <w:r>
+        <w:rPr>
+          <w:rFonts w:ascii="Times New Roman" w:hAnsi="Times New Roman" w:cs="Times New Roman"/>
+        </w:rPr>
+        <w:t xml:space="preserve">, </w:t>
+      </w:r>
+      <w:r>
+        <w:rPr>
+          <w:rFonts w:ascii="Times New Roman" w:hAnsi="Times New Roman" w:cs="Times New Roman"/>
+        </w:rPr>
+        <w:t xml:space="preserve">Aug </w:t>
+      </w:r>
+      <w:r>
+        <w:rPr>
+          <w:rFonts w:ascii="Times New Roman" w:hAnsi="Times New Roman" w:cs="Times New Roman"/>
+        </w:rPr>
+        <w:t>2013</w:t>
+      </w:r>
+      <w:r>
+        <w:rPr>
+          <w:rFonts w:ascii="Times New Roman" w:hAnsi="Times New Roman" w:cs="Times New Roman"/>
+        </w:rPr>
+        <w:t>–</w:t>
+      </w:r>
+      <w:r>
+        <w:rPr>
+          <w:rFonts w:ascii="Times New Roman" w:hAnsi="Times New Roman" w:cs="Times New Roman"/>
+        </w:rPr>
+        <w:t>present</w:t>
+      </w:r>
+    </w:p>
+    <w:p>
+      <w:pPr>
+        <w:widowControl w:val="0"/>
+        <w:tabs>
+          <w:tab w:val="left" w:pos="360"/>
+          <w:tab w:val="left" w:pos="900"/>
+        </w:tabs>
+        <w:autoSpaceDE w:val="0"/>
+        <w:autoSpaceDN w:val="0"/>
+        <w:adjustRightInd w:val="0"/>
+        <w:spacing w:after="0" w:line="240" w:lineRule="auto"/>
+        <w:ind w:left="900" w:hanging="900"/>
+        <w:rPr>
+          <w:rFonts w:ascii="Times New Roman" w:hAnsi="Times New Roman" w:cs="Times New Roman"/>
+        </w:rPr>
+      </w:pPr>
+    </w:p>
+    <w:p>
+      <w:pPr>
+        <w:widowControl w:val="0"/>
+        <w:tabs>
+          <w:tab w:val="left" w:pos="360"/>
+          <w:tab w:val="left" w:pos="900"/>
+        </w:tabs>
+        <w:autoSpaceDE w:val="0"/>
+        <w:autoSpaceDN w:val="0"/>
+        <w:adjustRightInd w:val="0"/>
+        <w:spacing w:after="0" w:line="240" w:lineRule="auto"/>
+        <w:rPr>
+          <w:rFonts w:ascii="Times New Roman" w:hAnsi="Times New Roman" w:cs="Times New Roman"/>
+          <w:b/>
+          <w:bCs/>
+          <w:caps/>
+        </w:rPr>
+      </w:pPr>
     </w:p>
     <w:p>
       <w:pPr>
@@ -2506,6 +2450,16 @@
         <w:rPr>
           <w:rFonts w:ascii="Times New Roman" w:hAnsi="Times New Roman" w:cs="Times New Roman"/>
           <w:b/>
+          <w:caps/>
+        </w:rPr>
+      </w:pPr>
+    </w:p>
+    <w:p>
+      <w:pPr>
+        <w:spacing w:after="0" w:line="240" w:lineRule="auto"/>
+        <w:rPr>
+          <w:rFonts w:ascii="Times New Roman" w:hAnsi="Times New Roman" w:cs="Times New Roman"/>
+          <w:b/>
         </w:rPr>
       </w:pPr>
       <w:r>
@@ -2579,6 +2533,8 @@
           <w:rFonts w:ascii="Times New Roman" w:hAnsi="Times New Roman" w:cs="Times New Roman"/>
         </w:rPr>
       </w:pPr>
+      <w:bookmarkStart w:id="1" w:name="_GoBack"/>
+      <w:bookmarkEnd w:id="1"/>
       <w:r>
         <w:rPr>
           <w:rFonts w:ascii="Times New Roman" w:hAnsi="Times New Roman" w:cs="Times New Roman"/>
@@ -6200,7 +6156,7 @@
 </file>
 
 <file path=customXml/itemProps1.xml><?xml version="1.0" encoding="utf-8"?>
-<ds:datastoreItem xmlns:ds="http://schemas.openxmlformats.org/officeDocument/2006/customXml" ds:itemID="{4FB51832-C922-4750-8451-FB609AD062ED}">
+<ds:datastoreItem xmlns:ds="http://schemas.openxmlformats.org/officeDocument/2006/customXml" ds:itemID="{9EB3D861-0227-41B6-ADDE-655D2C680F2B}">
   <ds:schemaRefs>
     <ds:schemaRef ds:uri="http://schemas.openxmlformats.org/officeDocument/2006/bibliography"/>
   </ds:schemaRefs>

</xml_diff>